<commit_message>
add clear canvas,hightlight pen still bugged af
</commit_message>
<xml_diff>
--- a/GoogleJamboard.docx
+++ b/GoogleJamboard.docx
@@ -54,8 +54,17 @@
           <w:rFonts w:ascii="Google San" w:hAnsi="Google San"/>
           <w:color w:val="000000" w:themeColor="text1"/>
         </w:rPr>
-        <w:t>Một số layout để giới thiệu,…</w:t>
-      </w:r>
+        <w:t xml:space="preserve">Một số layout để giới </w:t>
+      </w:r>
+      <w:proofErr w:type="gramStart"/>
+      <w:r>
+        <w:rPr>
+          <w:rFonts w:ascii="Google San" w:hAnsi="Google San"/>
+          <w:color w:val="000000" w:themeColor="text1"/>
+        </w:rPr>
+        <w:t>thiệu,…</w:t>
+      </w:r>
+      <w:proofErr w:type="gramEnd"/>
     </w:p>
     <w:p>
       <w:pPr>
@@ -220,6 +229,7 @@
           <w:color w:val="000000" w:themeColor="text1"/>
         </w:rPr>
       </w:pPr>
+      <w:proofErr w:type="gramStart"/>
       <w:r>
         <w:rPr>
           <w:rFonts w:ascii="Google San" w:hAnsi="Google San"/>
@@ -232,7 +242,15 @@
           <w:rFonts w:ascii="Google San" w:hAnsi="Google San"/>
           <w:color w:val="000000" w:themeColor="text1"/>
         </w:rPr>
-        <w:t>(Xóa được những gì xuất hiện trên bảng vẽ)</w:t>
+        <w:t>(</w:t>
+      </w:r>
+      <w:proofErr w:type="gramEnd"/>
+      <w:r>
+        <w:rPr>
+          <w:rFonts w:ascii="Google San" w:hAnsi="Google San"/>
+          <w:color w:val="000000" w:themeColor="text1"/>
+        </w:rPr>
+        <w:t>Xóa được những gì xuất hiện trên bảng vẽ)</w:t>
       </w:r>
     </w:p>
     <w:p>
@@ -537,8 +555,17 @@
           <w:rFonts w:ascii="Google San" w:hAnsi="Google San"/>
           <w:color w:val="000000" w:themeColor="text1"/>
         </w:rPr>
-        <w:t>Thêm frame cho mỗi bảng vẽ :V</w:t>
-      </w:r>
+        <w:t xml:space="preserve">Thêm frame cho mỗi bảng </w:t>
+      </w:r>
+      <w:proofErr w:type="gramStart"/>
+      <w:r>
+        <w:rPr>
+          <w:rFonts w:ascii="Google San" w:hAnsi="Google San"/>
+          <w:color w:val="000000" w:themeColor="text1"/>
+        </w:rPr>
+        <w:t>vẽ :V</w:t>
+      </w:r>
+      <w:proofErr w:type="gramEnd"/>
       <w:r>
         <w:rPr>
           <w:rFonts w:ascii="Google San" w:hAnsi="Google San"/>

</xml_diff>